<commit_message>
fix table in template
</commit_message>
<xml_diff>
--- a/samples/react-command-generate-documents/misc/testTemplate.docx
+++ b/samples/react-command-generate-documents/misc/testTemplate.docx
@@ -253,6 +253,8 @@
             </w:tc>
           </w:sdtContent>
         </w:sdt>
+        <w:bookmarkStart w:id="0" w:name="_GoBack"/>
+        <w:bookmarkEnd w:id="0"/>
       </w:tr>
     </w:tbl>
     <w:sdt>
@@ -264,6 +266,7 @@
           <w:docPart w:val="DefaultPlaceholder_-1854013440"/>
         </w:placeholder>
       </w:sdtPr>
+      <w:sdtEndPr/>
       <w:sdtContent>
         <w:p/>
         <w:tbl>
@@ -306,9 +309,27 @@
                 <w:r>
                   <w:t>C3</w:t>
                 </w:r>
-                <w:bookmarkStart w:id="0" w:name="_GoBack"/>
-                <w:bookmarkEnd w:id="0"/>
               </w:p>
+            </w:tc>
+          </w:tr>
+          <w:tr>
+            <w:tc>
+              <w:tcPr>
+                <w:tcW w:w="3116" w:type="dxa"/>
+              </w:tcPr>
+              <w:p/>
+            </w:tc>
+            <w:tc>
+              <w:tcPr>
+                <w:tcW w:w="3117" w:type="dxa"/>
+              </w:tcPr>
+              <w:p/>
+            </w:tc>
+            <w:tc>
+              <w:tcPr>
+                <w:tcW w:w="3117" w:type="dxa"/>
+              </w:tcPr>
+              <w:p/>
             </w:tc>
           </w:tr>
         </w:tbl>
@@ -1014,21 +1035,21 @@
     <w:charset w:val="00"/>
     <w:family w:val="swiss"/>
     <w:pitch w:val="variable"/>
-    <w:sig w:usb0="E0002AFF" w:usb1="C000247B" w:usb2="00000009" w:usb3="00000000" w:csb0="000001FF" w:csb1="00000000"/>
+    <w:sig w:usb0="E0002AFF" w:usb1="4000ACFF" w:usb2="00000001" w:usb3="00000000" w:csb0="000001FF" w:csb1="00000000"/>
   </w:font>
   <w:font w:name="Times New Roman">
     <w:panose1 w:val="02020603050405020304"/>
     <w:charset w:val="00"/>
     <w:family w:val="roman"/>
     <w:pitch w:val="variable"/>
-    <w:sig w:usb0="E0002EFF" w:usb1="C000785B" w:usb2="00000009" w:usb3="00000000" w:csb0="000001FF" w:csb1="00000000"/>
+    <w:sig w:usb0="E0002AFF" w:usb1="C0007843" w:usb2="00000009" w:usb3="00000000" w:csb0="000001FF" w:csb1="00000000"/>
   </w:font>
   <w:font w:name="Calibri Light">
     <w:panose1 w:val="020F0302020204030204"/>
     <w:charset w:val="00"/>
     <w:family w:val="swiss"/>
     <w:pitch w:val="variable"/>
-    <w:sig w:usb0="E0002AFF" w:usb1="C000247B" w:usb2="00000009" w:usb3="00000000" w:csb0="000001FF" w:csb1="00000000"/>
+    <w:sig w:usb0="A0002AEF" w:usb1="4000207B" w:usb2="00000000" w:usb3="00000000" w:csb0="000001FF" w:csb1="00000000"/>
   </w:font>
 </w:fonts>
 </file>
@@ -1053,6 +1074,7 @@
     <w:rsid w:val="001B1FDE"/>
     <w:rsid w:val="001E5572"/>
     <w:rsid w:val="00212ED7"/>
+    <w:rsid w:val="005665E2"/>
     <w:rsid w:val="005706B2"/>
     <w:rsid w:val="00644560"/>
     <w:rsid w:val="00791DEA"/>
@@ -2018,6 +2040,21 @@
 </file>
 
 <file path=customXml/item1.xml><?xml version="1.0" encoding="utf-8"?>
+<?mso-contentType ?>
+<FormTemplates xmlns="http://schemas.microsoft.com/sharepoint/v3/contenttype/forms">
+  <Display>DocumentLibraryForm</Display>
+  <Edit>DocumentLibraryForm</Edit>
+  <New>DocumentLibraryForm</New>
+</FormTemplates>
+</file>
+
+<file path=customXml/item2.xml><?xml version="1.0" encoding="utf-8"?>
+<p:properties xmlns:p="http://schemas.microsoft.com/office/2006/metadata/properties" xmlns:xsi="http://www.w3.org/2001/XMLSchema-instance" xmlns:pc="http://schemas.microsoft.com/office/infopath/2007/PartnerControls">
+  <documentManagement/>
+</p:properties>
+</file>
+
+<file path=customXml/item3.xml><?xml version="1.0" encoding="utf-8"?>
 <ct:contentTypeSchema xmlns:ct="http://schemas.microsoft.com/office/2006/metadata/contentType" xmlns:ma="http://schemas.microsoft.com/office/2006/metadata/properties/metaAttributes" ct:_="" ma:_="" ma:contentTypeName="Document" ma:contentTypeID="0x010100CFA9855904A1E9418F8F54EA602DDDFC" ma:contentTypeVersion="2" ma:contentTypeDescription="Create a new document." ma:contentTypeScope="" ma:versionID="252e4c9bb04cc27b44c158acd8e94313">
   <xsd:schema xmlns:xsd="http://www.w3.org/2001/XMLSchema" xmlns:xs="http://www.w3.org/2001/XMLSchema" xmlns:p="http://schemas.microsoft.com/office/2006/metadata/properties" xmlns:ns2="3129b563-98e1-4c3e-aa8f-21e0f904552a" targetNamespace="http://schemas.microsoft.com/office/2006/metadata/properties" ma:root="true" ma:fieldsID="e35b6da03884c4dcdcce8238fee28c3c" ns2:_="">
     <xsd:import namespace="3129b563-98e1-4c3e-aa8f-21e0f904552a"/>
@@ -2149,26 +2186,28 @@
 </ct:contentTypeSchema>
 </file>
 
-<file path=customXml/item2.xml><?xml version="1.0" encoding="utf-8"?>
-<p:properties xmlns:p="http://schemas.microsoft.com/office/2006/metadata/properties" xmlns:xsi="http://www.w3.org/2001/XMLSchema-instance" xmlns:pc="http://schemas.microsoft.com/office/infopath/2007/PartnerControls">
-  <documentManagement/>
-</p:properties>
-</file>
-
-<file path=customXml/item3.xml><?xml version="1.0" encoding="utf-8"?>
-<?mso-contentType ?>
-<FormTemplates xmlns="http://schemas.microsoft.com/sharepoint/v3/contenttype/forms">
-  <Display>DocumentLibraryForm</Display>
-  <Edit>DocumentLibraryForm</Edit>
-  <New>DocumentLibraryForm</New>
-</FormTemplates>
-</file>
-
 <file path=customXml/item4.xml><?xml version="1.0" encoding="utf-8"?>
 <b:Sources xmlns:b="http://schemas.openxmlformats.org/officeDocument/2006/bibliography" xmlns="http://schemas.openxmlformats.org/officeDocument/2006/bibliography" SelectedStyle="\APASixthEditionOfficeOnline.xsl" StyleName="APA" Version="6"/>
 </file>
 
 <file path=customXml/itemProps1.xml><?xml version="1.0" encoding="utf-8"?>
+<ds:datastoreItem xmlns:ds="http://schemas.openxmlformats.org/officeDocument/2006/customXml" ds:itemID="{E3C2E400-0110-4E0B-B277-B3F8550A8C95}">
+  <ds:schemaRefs>
+    <ds:schemaRef ds:uri="http://schemas.microsoft.com/sharepoint/v3/contenttype/forms"/>
+  </ds:schemaRefs>
+</ds:datastoreItem>
+</file>
+
+<file path=customXml/itemProps2.xml><?xml version="1.0" encoding="utf-8"?>
+<ds:datastoreItem xmlns:ds="http://schemas.openxmlformats.org/officeDocument/2006/customXml" ds:itemID="{A811EB93-830C-45E8-A9D7-2CB1E1A1019E}">
+  <ds:schemaRefs>
+    <ds:schemaRef ds:uri="http://schemas.microsoft.com/office/2006/metadata/properties"/>
+    <ds:schemaRef ds:uri="http://schemas.microsoft.com/office/infopath/2007/PartnerControls"/>
+  </ds:schemaRefs>
+</ds:datastoreItem>
+</file>
+
+<file path=customXml/itemProps3.xml><?xml version="1.0" encoding="utf-8"?>
 <ds:datastoreItem xmlns:ds="http://schemas.openxmlformats.org/officeDocument/2006/customXml" ds:itemID="{B411F94E-2DB7-4A3A-BE35-7D506A7671BD}">
   <ds:schemaRefs>
     <ds:schemaRef ds:uri="http://schemas.microsoft.com/office/2006/metadata/contentType"/>
@@ -2186,25 +2225,8 @@
 </ds:datastoreItem>
 </file>
 
-<file path=customXml/itemProps2.xml><?xml version="1.0" encoding="utf-8"?>
-<ds:datastoreItem xmlns:ds="http://schemas.openxmlformats.org/officeDocument/2006/customXml" ds:itemID="{A811EB93-830C-45E8-A9D7-2CB1E1A1019E}">
-  <ds:schemaRefs>
-    <ds:schemaRef ds:uri="http://schemas.microsoft.com/office/2006/metadata/properties"/>
-    <ds:schemaRef ds:uri="http://schemas.microsoft.com/office/infopath/2007/PartnerControls"/>
-  </ds:schemaRefs>
-</ds:datastoreItem>
-</file>
-
-<file path=customXml/itemProps3.xml><?xml version="1.0" encoding="utf-8"?>
-<ds:datastoreItem xmlns:ds="http://schemas.openxmlformats.org/officeDocument/2006/customXml" ds:itemID="{E3C2E400-0110-4E0B-B277-B3F8550A8C95}">
-  <ds:schemaRefs>
-    <ds:schemaRef ds:uri="http://schemas.microsoft.com/sharepoint/v3/contenttype/forms"/>
-  </ds:schemaRefs>
-</ds:datastoreItem>
-</file>
-
 <file path=customXml/itemProps4.xml><?xml version="1.0" encoding="utf-8"?>
-<ds:datastoreItem xmlns:ds="http://schemas.openxmlformats.org/officeDocument/2006/customXml" ds:itemID="{56C9C8AB-1DCB-4F1D-92B8-0F80A704AB4F}">
+<ds:datastoreItem xmlns:ds="http://schemas.openxmlformats.org/officeDocument/2006/customXml" ds:itemID="{7B3DAC58-AC75-4524-A8A4-042DDC293459}">
   <ds:schemaRefs>
     <ds:schemaRef ds:uri="http://schemas.openxmlformats.org/officeDocument/2006/bibliography"/>
   </ds:schemaRefs>

</xml_diff>